<commit_message>
fixed exam comment error.
</commit_message>
<xml_diff>
--- a/Exam1/CS172_Exam_1_Spring2017.docx
+++ b/Exam1/CS172_Exam_1_Spring2017.docx
@@ -2340,9 +2340,32 @@
           <w:u w:color="0000ff"/>
           <w:shd w:val="clear" w:color="auto" w:fill="ffffff"/>
           <w:rtl w:val="0"/>
-          <w:lang w:val="en-US"/>
-        </w:rPr>
-        <w:t xml:space="preserve">        cout &lt;&lt; "error: genre of the third song is incorrect\n";</w:t>
+        </w:rPr>
+        <w:t xml:space="preserve">        cout &lt;&lt; "error: </w:t>
+      </w:r>
+      <w:r>
+        <w:rPr>
+          <w:rFonts w:ascii="Consolas" w:cs="Consolas" w:hAnsi="Consolas" w:eastAsia="Consolas"/>
+          <w:sz w:val="19"/>
+          <w:szCs w:val="19"/>
+          <w:u w:color="0000ff"/>
+          <w:shd w:val="clear" w:color="auto" w:fill="ffffff"/>
+          <w:rtl w:val="0"/>
+          <w:lang w:val="en-US"/>
+        </w:rPr>
+        <w:t>title</w:t>
+      </w:r>
+      <w:r>
+        <w:rPr>
+          <w:rFonts w:ascii="Consolas" w:cs="Consolas" w:hAnsi="Consolas" w:eastAsia="Consolas"/>
+          <w:sz w:val="19"/>
+          <w:szCs w:val="19"/>
+          <w:u w:color="0000ff"/>
+          <w:shd w:val="clear" w:color="auto" w:fill="ffffff"/>
+          <w:rtl w:val="0"/>
+          <w:lang w:val="en-US"/>
+        </w:rPr>
+        <w:t xml:space="preserve"> of the third song is incorrect\n";</w:t>
       </w:r>
     </w:p>
     <w:p>

</xml_diff>